<commit_message>
Revise results and discussion, add figures and update cluster analysis
Expanded the results and discussion sections in template.qmd to provide more detailed analysis of model performance, scenario dependence, and cluster-level base-flow changes. Added new figures (monthly_contrib_shift.png, mock-ups.pptx) and updated references to evaluation metrics and scenario contrasts. Improved clarity on historical trends, scenario impacts, and hydrologic cluster distinctions. Minor text corrections and restructuring for improved flow.
</commit_message>
<xml_diff>
--- a/SuppInfo/Supplementary-Information.docx
+++ b/SuppInfo/Supplementary-Information.docx
@@ -130,8 +130,14 @@
             <w:vAlign w:val="center"/>
           </w:tcPr>
           <w:p>
-            <w:r>
-              <w:rPr>
+            <w:pPr>
+              <w:rPr>
+                <w:rFonts w:ascii="Helvetica" w:hAnsi="Helvetica"/>
+              </w:rPr>
+            </w:pPr>
+            <w:r>
+              <w:rPr>
+                <w:rFonts w:ascii="Helvetica" w:hAnsi="Helvetica"/>
                 <w:b/>
                 <w:bCs/>
               </w:rPr>
@@ -145,8 +151,14 @@
             <w:vAlign w:val="center"/>
           </w:tcPr>
           <w:p>
-            <w:r>
-              <w:rPr>
+            <w:pPr>
+              <w:rPr>
+                <w:rFonts w:ascii="Helvetica" w:hAnsi="Helvetica"/>
+              </w:rPr>
+            </w:pPr>
+            <w:r>
+              <w:rPr>
+                <w:rFonts w:ascii="Helvetica" w:hAnsi="Helvetica"/>
                 <w:b/>
                 <w:bCs/>
               </w:rPr>
@@ -160,8 +172,14 @@
             <w:vAlign w:val="center"/>
           </w:tcPr>
           <w:p>
-            <w:r>
-              <w:rPr>
+            <w:pPr>
+              <w:rPr>
+                <w:rFonts w:ascii="Helvetica" w:hAnsi="Helvetica"/>
+              </w:rPr>
+            </w:pPr>
+            <w:r>
+              <w:rPr>
+                <w:rFonts w:ascii="Helvetica" w:hAnsi="Helvetica"/>
                 <w:b/>
                 <w:bCs/>
               </w:rPr>
@@ -175,8 +193,14 @@
             <w:vAlign w:val="center"/>
           </w:tcPr>
           <w:p>
-            <w:r>
-              <w:rPr>
+            <w:pPr>
+              <w:rPr>
+                <w:rFonts w:ascii="Helvetica" w:hAnsi="Helvetica"/>
+              </w:rPr>
+            </w:pPr>
+            <w:r>
+              <w:rPr>
+                <w:rFonts w:ascii="Helvetica" w:hAnsi="Helvetica"/>
                 <w:b/>
                 <w:bCs/>
               </w:rPr>
@@ -190,8 +214,14 @@
             <w:vAlign w:val="center"/>
           </w:tcPr>
           <w:p>
-            <w:r>
-              <w:rPr>
+            <w:pPr>
+              <w:rPr>
+                <w:rFonts w:ascii="Helvetica" w:hAnsi="Helvetica"/>
+              </w:rPr>
+            </w:pPr>
+            <w:r>
+              <w:rPr>
+                <w:rFonts w:ascii="Helvetica" w:hAnsi="Helvetica"/>
                 <w:b/>
                 <w:bCs/>
               </w:rPr>
@@ -209,12 +239,14 @@
           <w:p>
             <w:pPr>
               <w:rPr>
+                <w:rFonts w:ascii="Helvetica" w:hAnsi="Helvetica"/>
                 <w:b/>
                 <w:bCs/>
               </w:rPr>
             </w:pPr>
             <w:r>
               <w:rPr>
+                <w:rFonts w:ascii="Helvetica" w:hAnsi="Helvetica"/>
                 <w:b/>
                 <w:bCs/>
               </w:rPr>
@@ -228,7 +260,15 @@
             <w:vAlign w:val="center"/>
           </w:tcPr>
           <w:p>
-            <w:r>
+            <w:pPr>
+              <w:rPr>
+                <w:rFonts w:ascii="Helvetica" w:hAnsi="Helvetica"/>
+              </w:rPr>
+            </w:pPr>
+            <w:r>
+              <w:rPr>
+                <w:rFonts w:ascii="Helvetica" w:hAnsi="Helvetica"/>
+              </w:rPr>
               <w:t>256</w:t>
             </w:r>
           </w:p>
@@ -239,7 +279,15 @@
             <w:vAlign w:val="center"/>
           </w:tcPr>
           <w:p>
-            <w:r>
+            <w:pPr>
+              <w:rPr>
+                <w:rFonts w:ascii="Helvetica" w:hAnsi="Helvetica"/>
+              </w:rPr>
+            </w:pPr>
+            <w:r>
+              <w:rPr>
+                <w:rFonts w:ascii="Helvetica" w:hAnsi="Helvetica"/>
+              </w:rPr>
               <w:t>0.25</w:t>
             </w:r>
           </w:p>
@@ -250,16 +298,27 @@
             <w:vAlign w:val="center"/>
           </w:tcPr>
           <w:p>
-            <w:r>
+            <w:pPr>
+              <w:rPr>
+                <w:rFonts w:ascii="Helvetica" w:hAnsi="Helvetica"/>
+              </w:rPr>
+            </w:pPr>
+            <w:r>
+              <w:rPr>
+                <w:rFonts w:ascii="Helvetica" w:hAnsi="Helvetica"/>
+              </w:rPr>
               <w:t>5 × 10</w:t>
             </w:r>
             <w:r>
               <w:rPr>
-                <w:rFonts w:ascii="Cambria Math" w:hAnsi="Cambria Math" w:cs="Cambria Math"/>
+                <w:rFonts w:ascii="Helvetica" w:hAnsi="Helvetica" w:cs="Cambria Math"/>
               </w:rPr>
               <w:t>⁻</w:t>
             </w:r>
             <w:r>
+              <w:rPr>
+                <w:rFonts w:ascii="Helvetica" w:hAnsi="Helvetica"/>
+              </w:rPr>
               <w:t>⁴</w:t>
             </w:r>
           </w:p>
@@ -270,7 +329,15 @@
             <w:vAlign w:val="center"/>
           </w:tcPr>
           <w:p>
-            <w:r>
+            <w:pPr>
+              <w:rPr>
+                <w:rFonts w:ascii="Helvetica" w:hAnsi="Helvetica"/>
+              </w:rPr>
+            </w:pPr>
+            <w:r>
+              <w:rPr>
+                <w:rFonts w:ascii="Helvetica" w:hAnsi="Helvetica"/>
+              </w:rPr>
               <w:t>32</w:t>
             </w:r>
           </w:p>
@@ -285,12 +352,14 @@
           <w:p>
             <w:pPr>
               <w:rPr>
+                <w:rFonts w:ascii="Helvetica" w:hAnsi="Helvetica"/>
                 <w:b/>
                 <w:bCs/>
               </w:rPr>
             </w:pPr>
             <w:r>
               <w:rPr>
+                <w:rFonts w:ascii="Helvetica" w:hAnsi="Helvetica"/>
                 <w:b/>
                 <w:bCs/>
               </w:rPr>
@@ -304,7 +373,15 @@
             <w:vAlign w:val="center"/>
           </w:tcPr>
           <w:p>
-            <w:r>
+            <w:pPr>
+              <w:rPr>
+                <w:rFonts w:ascii="Helvetica" w:hAnsi="Helvetica"/>
+              </w:rPr>
+            </w:pPr>
+            <w:r>
+              <w:rPr>
+                <w:rFonts w:ascii="Helvetica" w:hAnsi="Helvetica"/>
+              </w:rPr>
               <w:t>128</w:t>
             </w:r>
           </w:p>
@@ -315,7 +392,15 @@
             <w:vAlign w:val="center"/>
           </w:tcPr>
           <w:p>
-            <w:r>
+            <w:pPr>
+              <w:rPr>
+                <w:rFonts w:ascii="Helvetica" w:hAnsi="Helvetica"/>
+              </w:rPr>
+            </w:pPr>
+            <w:r>
+              <w:rPr>
+                <w:rFonts w:ascii="Helvetica" w:hAnsi="Helvetica"/>
+              </w:rPr>
               <w:t>0.25</w:t>
             </w:r>
           </w:p>
@@ -326,16 +411,27 @@
             <w:vAlign w:val="center"/>
           </w:tcPr>
           <w:p>
-            <w:r>
+            <w:pPr>
+              <w:rPr>
+                <w:rFonts w:ascii="Helvetica" w:hAnsi="Helvetica"/>
+              </w:rPr>
+            </w:pPr>
+            <w:r>
+              <w:rPr>
+                <w:rFonts w:ascii="Helvetica" w:hAnsi="Helvetica"/>
+              </w:rPr>
               <w:t>5 × 10</w:t>
             </w:r>
             <w:r>
               <w:rPr>
-                <w:rFonts w:ascii="Cambria Math" w:hAnsi="Cambria Math" w:cs="Cambria Math"/>
+                <w:rFonts w:ascii="Helvetica" w:hAnsi="Helvetica" w:cs="Cambria Math"/>
               </w:rPr>
               <w:t>⁻</w:t>
             </w:r>
             <w:r>
+              <w:rPr>
+                <w:rFonts w:ascii="Helvetica" w:hAnsi="Helvetica"/>
+              </w:rPr>
               <w:t>⁴</w:t>
             </w:r>
           </w:p>
@@ -346,7 +442,15 @@
             <w:vAlign w:val="center"/>
           </w:tcPr>
           <w:p>
-            <w:r>
+            <w:pPr>
+              <w:rPr>
+                <w:rFonts w:ascii="Helvetica" w:hAnsi="Helvetica"/>
+              </w:rPr>
+            </w:pPr>
+            <w:r>
+              <w:rPr>
+                <w:rFonts w:ascii="Helvetica" w:hAnsi="Helvetica"/>
+              </w:rPr>
               <w:t>32</w:t>
             </w:r>
           </w:p>
@@ -361,12 +465,14 @@
           <w:p>
             <w:pPr>
               <w:rPr>
+                <w:rFonts w:ascii="Helvetica" w:hAnsi="Helvetica"/>
                 <w:b/>
                 <w:bCs/>
               </w:rPr>
             </w:pPr>
             <w:r>
               <w:rPr>
+                <w:rFonts w:ascii="Helvetica" w:hAnsi="Helvetica"/>
                 <w:b/>
                 <w:bCs/>
               </w:rPr>
@@ -380,7 +486,15 @@
             <w:vAlign w:val="center"/>
           </w:tcPr>
           <w:p>
-            <w:r>
+            <w:pPr>
+              <w:rPr>
+                <w:rFonts w:ascii="Helvetica" w:hAnsi="Helvetica"/>
+              </w:rPr>
+            </w:pPr>
+            <w:r>
+              <w:rPr>
+                <w:rFonts w:ascii="Helvetica" w:hAnsi="Helvetica"/>
+              </w:rPr>
               <w:t>196</w:t>
             </w:r>
           </w:p>
@@ -391,7 +505,15 @@
             <w:vAlign w:val="center"/>
           </w:tcPr>
           <w:p>
-            <w:r>
+            <w:pPr>
+              <w:rPr>
+                <w:rFonts w:ascii="Helvetica" w:hAnsi="Helvetica"/>
+              </w:rPr>
+            </w:pPr>
+            <w:r>
+              <w:rPr>
+                <w:rFonts w:ascii="Helvetica" w:hAnsi="Helvetica"/>
+              </w:rPr>
               <w:t>0.25</w:t>
             </w:r>
           </w:p>
@@ -402,16 +524,27 @@
             <w:vAlign w:val="center"/>
           </w:tcPr>
           <w:p>
-            <w:r>
+            <w:pPr>
+              <w:rPr>
+                <w:rFonts w:ascii="Helvetica" w:hAnsi="Helvetica"/>
+              </w:rPr>
+            </w:pPr>
+            <w:r>
+              <w:rPr>
+                <w:rFonts w:ascii="Helvetica" w:hAnsi="Helvetica"/>
+              </w:rPr>
               <w:t>5 × 10</w:t>
             </w:r>
             <w:r>
               <w:rPr>
-                <w:rFonts w:ascii="Cambria Math" w:hAnsi="Cambria Math" w:cs="Cambria Math"/>
+                <w:rFonts w:ascii="Helvetica" w:hAnsi="Helvetica" w:cs="Cambria Math"/>
               </w:rPr>
               <w:t>⁻</w:t>
             </w:r>
             <w:r>
+              <w:rPr>
+                <w:rFonts w:ascii="Helvetica" w:hAnsi="Helvetica"/>
+              </w:rPr>
               <w:t>⁴</w:t>
             </w:r>
           </w:p>
@@ -422,7 +555,15 @@
             <w:vAlign w:val="center"/>
           </w:tcPr>
           <w:p>
-            <w:r>
+            <w:pPr>
+              <w:rPr>
+                <w:rFonts w:ascii="Helvetica" w:hAnsi="Helvetica"/>
+              </w:rPr>
+            </w:pPr>
+            <w:r>
+              <w:rPr>
+                <w:rFonts w:ascii="Helvetica" w:hAnsi="Helvetica"/>
+              </w:rPr>
               <w:t>32</w:t>
             </w:r>
           </w:p>
@@ -437,12 +578,14 @@
           <w:p>
             <w:pPr>
               <w:rPr>
+                <w:rFonts w:ascii="Helvetica" w:hAnsi="Helvetica"/>
                 <w:b/>
                 <w:bCs/>
               </w:rPr>
             </w:pPr>
             <w:r>
               <w:rPr>
+                <w:rFonts w:ascii="Helvetica" w:hAnsi="Helvetica"/>
                 <w:b/>
                 <w:bCs/>
               </w:rPr>
@@ -456,7 +599,15 @@
             <w:vAlign w:val="center"/>
           </w:tcPr>
           <w:p>
-            <w:r>
+            <w:pPr>
+              <w:rPr>
+                <w:rFonts w:ascii="Helvetica" w:hAnsi="Helvetica"/>
+              </w:rPr>
+            </w:pPr>
+            <w:r>
+              <w:rPr>
+                <w:rFonts w:ascii="Helvetica" w:hAnsi="Helvetica"/>
+              </w:rPr>
               <w:t>128</w:t>
             </w:r>
           </w:p>
@@ -467,7 +618,15 @@
             <w:vAlign w:val="center"/>
           </w:tcPr>
           <w:p>
-            <w:r>
+            <w:pPr>
+              <w:rPr>
+                <w:rFonts w:ascii="Helvetica" w:hAnsi="Helvetica"/>
+              </w:rPr>
+            </w:pPr>
+            <w:r>
+              <w:rPr>
+                <w:rFonts w:ascii="Helvetica" w:hAnsi="Helvetica"/>
+              </w:rPr>
               <w:t>0.25</w:t>
             </w:r>
           </w:p>
@@ -478,16 +637,27 @@
             <w:vAlign w:val="center"/>
           </w:tcPr>
           <w:p>
-            <w:r>
+            <w:pPr>
+              <w:rPr>
+                <w:rFonts w:ascii="Helvetica" w:hAnsi="Helvetica"/>
+              </w:rPr>
+            </w:pPr>
+            <w:r>
+              <w:rPr>
+                <w:rFonts w:ascii="Helvetica" w:hAnsi="Helvetica"/>
+              </w:rPr>
               <w:t>5 × 10</w:t>
             </w:r>
             <w:r>
               <w:rPr>
-                <w:rFonts w:ascii="Cambria Math" w:hAnsi="Cambria Math" w:cs="Cambria Math"/>
+                <w:rFonts w:ascii="Helvetica" w:hAnsi="Helvetica" w:cs="Cambria Math"/>
               </w:rPr>
               <w:t>⁻</w:t>
             </w:r>
             <w:r>
+              <w:rPr>
+                <w:rFonts w:ascii="Helvetica" w:hAnsi="Helvetica"/>
+              </w:rPr>
               <w:t>⁴</w:t>
             </w:r>
           </w:p>
@@ -498,7 +668,15 @@
             <w:vAlign w:val="center"/>
           </w:tcPr>
           <w:p>
-            <w:r>
+            <w:pPr>
+              <w:rPr>
+                <w:rFonts w:ascii="Helvetica" w:hAnsi="Helvetica"/>
+              </w:rPr>
+            </w:pPr>
+            <w:r>
+              <w:rPr>
+                <w:rFonts w:ascii="Helvetica" w:hAnsi="Helvetica"/>
+              </w:rPr>
               <w:t>32</w:t>
             </w:r>
           </w:p>
@@ -506,11 +684,20 @@
       </w:tr>
     </w:tbl>
     <w:p>
+      <w:pPr>
+        <w:rPr>
+          <w:rFonts w:ascii="Helvetica" w:hAnsi="Helvetica"/>
+        </w:rPr>
+      </w:pPr>
       <w:r>
+        <w:rPr>
+          <w:rFonts w:ascii="Helvetica" w:hAnsi="Helvetica"/>
+        </w:rPr>
         <w:br w:type="page"/>
       </w:r>
       <w:r>
         <w:rPr>
+          <w:rFonts w:ascii="Helvetica" w:hAnsi="Helvetica"/>
           <w:noProof/>
         </w:rPr>
         <w:lastRenderedPageBreak/>
@@ -632,6 +819,7 @@
       </w:r>
       <w:r>
         <w:rPr>
+          <w:rFonts w:ascii="Helvetica" w:hAnsi="Helvetica"/>
           <w:noProof/>
         </w:rPr>
         <mc:AlternateContent>
@@ -947,13 +1135,28 @@
         </mc:AlternateContent>
       </w:r>
       <w:r>
+        <w:rPr>
+          <w:rFonts w:ascii="Helvetica" w:hAnsi="Helvetica"/>
+        </w:rPr>
         <w:br w:type="page"/>
       </w:r>
     </w:p>
-    <w:p/>
     <w:p>
+      <w:pPr>
+        <w:rPr>
+          <w:rFonts w:ascii="Helvetica" w:hAnsi="Helvetica"/>
+        </w:rPr>
+      </w:pPr>
+    </w:p>
+    <w:p>
+      <w:pPr>
+        <w:rPr>
+          <w:rFonts w:ascii="Helvetica" w:hAnsi="Helvetica"/>
+        </w:rPr>
+      </w:pPr>
       <w:r>
         <w:rPr>
+          <w:rFonts w:ascii="Helvetica" w:hAnsi="Helvetica"/>
           <w:noProof/>
         </w:rPr>
         <mc:AlternateContent>
@@ -1163,17 +1366,7 @@
                                 <w:sz w:val="20"/>
                                 <w:szCs w:val="20"/>
                               </w:rPr>
-                              <w:t>5). Violin plots show the density of residuals, with embedded boxplots indicating the interquartile range and median. Residual</w:t>
-                            </w:r>
-                            <w:r>
-                              <w:rPr>
-                                <w:rFonts w:ascii="Helvetica" w:hAnsi="Helvetica"/>
-                                <w:i w:val="0"/>
-                                <w:iCs w:val="0"/>
-                                <w:sz w:val="20"/>
-                                <w:szCs w:val="20"/>
-                              </w:rPr>
-                              <w:t>s are centered close to zero across clusters and scenarios, indicating minimal bias.</w:t>
+                              <w:t>5). Violin plots show the density of residuals, with embedded boxplots indicating the interquartile range and median. Residuals are centered close to zero across clusters and scenarios, indicating minimal bias.</w:t>
                             </w:r>
                           </w:p>
                         </w:txbxContent>
@@ -1380,6 +1573,7 @@
       </w:r>
       <w:r>
         <w:rPr>
+          <w:rFonts w:ascii="Helvetica" w:hAnsi="Helvetica"/>
           <w:noProof/>
         </w:rPr>
         <w:drawing>

</xml_diff>